<commit_message>
Updated walkthrough document with new UI and syntax for DirectoryDeleteContentsOnlyCommand
</commit_message>
<xml_diff>
--- a/Documentation/Walkthrough.docx
+++ b/Documentation/Walkthrough.docx
@@ -1,6 +1,6 @@
 
 <file path=word/document.xml><?xml version="1.0" encoding="utf-8"?>
-<w:document xmlns:wpc="http://schemas.microsoft.com/office/word/2010/wordprocessingCanvas" xmlns:cx="http://schemas.microsoft.com/office/drawing/2014/chartex" xmlns:cx1="http://schemas.microsoft.com/office/drawing/2015/9/8/chartex" xmlns:cx2="http://schemas.microsoft.com/office/drawing/2015/10/21/chartex" xmlns:cx3="http://schemas.microsoft.com/office/drawing/2016/5/9/chartex" xmlns:cx4="http://schemas.microsoft.com/office/drawing/2016/5/10/chartex" xmlns:cx5="http://schemas.microsoft.com/office/drawing/2016/5/11/chartex" xmlns:cx6="http://schemas.microsoft.com/office/drawing/2016/5/12/chartex" xmlns:cx7="http://schemas.microsoft.com/office/drawing/2016/5/13/chartex" xmlns:cx8="http://schemas.microsoft.com/office/drawing/2016/5/14/chartex" xmlns:mc="http://schemas.openxmlformats.org/markup-compatibility/2006" xmlns:aink="http://schemas.microsoft.com/office/drawing/2016/ink" xmlns:am3d="http://schemas.microsoft.com/office/drawing/2017/model3d" xmlns:o="urn:schemas-microsoft-com:office:office" xmlns:r="http://schemas.openxmlformats.org/officeDocument/2006/relationships" xmlns:m="http://schemas.openxmlformats.org/officeDocument/2006/math" xmlns:v="urn:schemas-microsoft-com:vml" xmlns:wp14="http://schemas.microsoft.com/office/word/2010/wordprocessingDrawing" xmlns:wp="http://schemas.openxmlformats.org/drawingml/2006/wordprocessingDrawing" xmlns:w10="urn:schemas-microsoft-com:office:word" xmlns:w="http://schemas.openxmlformats.org/wordprocessingml/2006/main" xmlns:w14="http://schemas.microsoft.com/office/word/2010/wordml" xmlns:w15="http://schemas.microsoft.com/office/word/2012/wordml" xmlns:w16cid="http://schemas.microsoft.com/office/word/2016/wordml/cid" xmlns:w16se="http://schemas.microsoft.com/office/word/2015/wordml/symex" xmlns:wpg="http://schemas.microsoft.com/office/word/2010/wordprocessingGroup" xmlns:wpi="http://schemas.microsoft.com/office/word/2010/wordprocessingInk" xmlns:wne="http://schemas.microsoft.com/office/word/2006/wordml" xmlns:wps="http://schemas.microsoft.com/office/word/2010/wordprocessingShape" mc:Ignorable="w14 w15 w16se w16cid wp14">
+<w:document xmlns:wpc="http://schemas.microsoft.com/office/word/2010/wordprocessingCanvas" xmlns:cx="http://schemas.microsoft.com/office/drawing/2014/chartex" xmlns:cx1="http://schemas.microsoft.com/office/drawing/2015/9/8/chartex" xmlns:cx2="http://schemas.microsoft.com/office/drawing/2015/10/21/chartex" xmlns:cx3="http://schemas.microsoft.com/office/drawing/2016/5/9/chartex" xmlns:cx4="http://schemas.microsoft.com/office/drawing/2016/5/10/chartex" xmlns:cx5="http://schemas.microsoft.com/office/drawing/2016/5/11/chartex" xmlns:cx6="http://schemas.microsoft.com/office/drawing/2016/5/12/chartex" xmlns:cx7="http://schemas.microsoft.com/office/drawing/2016/5/13/chartex" xmlns:cx8="http://schemas.microsoft.com/office/drawing/2016/5/14/chartex" xmlns:mc="http://schemas.openxmlformats.org/markup-compatibility/2006" xmlns:aink="http://schemas.microsoft.com/office/drawing/2016/ink" xmlns:am3d="http://schemas.microsoft.com/office/drawing/2017/model3d" xmlns:o="urn:schemas-microsoft-com:office:office" xmlns:r="http://schemas.openxmlformats.org/officeDocument/2006/relationships" xmlns:m="http://schemas.openxmlformats.org/officeDocument/2006/math" xmlns:v="urn:schemas-microsoft-com:vml" xmlns:wp14="http://schemas.microsoft.com/office/word/2010/wordprocessingDrawing" xmlns:wp="http://schemas.openxmlformats.org/drawingml/2006/wordprocessingDrawing" xmlns:w10="urn:schemas-microsoft-com:office:word" xmlns:w="http://schemas.openxmlformats.org/wordprocessingml/2006/main" xmlns:w14="http://schemas.microsoft.com/office/word/2010/wordml" xmlns:w15="http://schemas.microsoft.com/office/word/2012/wordml" xmlns:w16cex="http://schemas.microsoft.com/office/word/2018/wordml/cex" xmlns:w16cid="http://schemas.microsoft.com/office/word/2016/wordml/cid" xmlns:w16="http://schemas.microsoft.com/office/word/2018/wordml" xmlns:w16se="http://schemas.microsoft.com/office/word/2015/wordml/symex" xmlns:wpg="http://schemas.microsoft.com/office/word/2010/wordprocessingGroup" xmlns:wpi="http://schemas.microsoft.com/office/word/2010/wordprocessingInk" xmlns:wne="http://schemas.microsoft.com/office/word/2006/wordml" xmlns:wps="http://schemas.microsoft.com/office/word/2010/wordprocessingShape" mc:Ignorable="w14 w15 w16se w16cid w16 w16cex wp14">
   <w:body>
     <w:p>
       <w:pPr>
@@ -164,10 +164,7 @@
     </w:p>
     <w:p>
       <w:r>
-        <w:t xml:space="preserve"> </w:t>
-      </w:r>
-      <w:r>
-        <w:t>&lt;</w:t>
+        <w:t xml:space="preserve"> &lt;</w:t>
       </w:r>
       <w:proofErr w:type="spellStart"/>
       <w:r>
@@ -180,24 +177,12 @@
     </w:p>
     <w:p>
       <w:r>
-        <w:t xml:space="preserve">   </w:t>
-      </w:r>
-      <w:r>
-        <w:t xml:space="preserve"> </w:t>
-      </w:r>
-      <w:r>
-        <w:t>&lt;commands&gt;</w:t>
-      </w:r>
-    </w:p>
-    <w:p>
-      <w:r>
-        <w:t xml:space="preserve">   </w:t>
-      </w:r>
-      <w:r>
-        <w:t xml:space="preserve"> </w:t>
-      </w:r>
-      <w:r>
-        <w:t>&lt;/commands&gt;</w:t>
+        <w:t xml:space="preserve">    &lt;commands&gt;</w:t>
+      </w:r>
+    </w:p>
+    <w:p>
+      <w:r>
+        <w:t xml:space="preserve">    &lt;/commands&gt;</w:t>
       </w:r>
     </w:p>
     <w:p>
@@ -237,13 +222,7 @@
       </w:r>
       <w:proofErr w:type="spellEnd"/>
       <w:r>
-        <w:t xml:space="preserve">, add the </w:t>
-      </w:r>
-      <w:r>
-        <w:t xml:space="preserve">highlighted </w:t>
-      </w:r>
-      <w:r>
-        <w:t xml:space="preserve">entry to represent the </w:t>
+        <w:t xml:space="preserve">, add the highlighted entry to represent the </w:t>
       </w:r>
       <w:proofErr w:type="spellStart"/>
       <w:r>
@@ -251,10 +230,7 @@
       </w:r>
       <w:proofErr w:type="spellEnd"/>
       <w:r>
-        <w:t xml:space="preserve"> update command</w:t>
-      </w:r>
-      <w:r>
-        <w:t xml:space="preserve">; update the </w:t>
+        <w:t xml:space="preserve"> update command; update the </w:t>
       </w:r>
       <w:proofErr w:type="spellStart"/>
       <w:r>
@@ -270,10 +246,7 @@
       </w:r>
       <w:proofErr w:type="spellEnd"/>
       <w:r>
-        <w:t xml:space="preserve"> values accordingly</w:t>
-      </w:r>
-      <w:r>
-        <w:t>:</w:t>
+        <w:t xml:space="preserve"> values accordingly:</w:t>
       </w:r>
     </w:p>
     <w:p/>
@@ -313,13 +286,7 @@
         <w:shd w:val="clear" w:color="auto" w:fill="D0CECE" w:themeFill="background2" w:themeFillShade="E6"/>
       </w:pPr>
       <w:r>
-        <w:t xml:space="preserve">   </w:t>
-      </w:r>
-      <w:r>
-        <w:t xml:space="preserve"> </w:t>
-      </w:r>
-      <w:r>
-        <w:t>&lt;command&gt;</w:t>
+        <w:t xml:space="preserve">    &lt;command&gt;</w:t>
       </w:r>
     </w:p>
     <w:p>
@@ -393,13 +360,7 @@
         <w:shd w:val="clear" w:color="auto" w:fill="D0CECE" w:themeFill="background2" w:themeFillShade="E6"/>
       </w:pPr>
       <w:r>
-        <w:t xml:space="preserve">          </w:t>
-      </w:r>
-      <w:r>
-        <w:t xml:space="preserve"> </w:t>
-      </w:r>
-      <w:r>
-        <w:t>&lt;</w:t>
+        <w:t xml:space="preserve">           &lt;</w:t>
       </w:r>
       <w:proofErr w:type="spellStart"/>
       <w:r>
@@ -415,13 +376,7 @@
         <w:shd w:val="clear" w:color="auto" w:fill="D0CECE" w:themeFill="background2" w:themeFillShade="E6"/>
       </w:pPr>
       <w:r>
-        <w:t xml:space="preserve">           </w:t>
-      </w:r>
-      <w:r>
-        <w:t xml:space="preserve">     </w:t>
-      </w:r>
-      <w:r>
-        <w:t>&lt;</w:t>
+        <w:t xml:space="preserve">                &lt;</w:t>
       </w:r>
       <w:proofErr w:type="spellStart"/>
       <w:r>
@@ -445,13 +400,7 @@
         <w:shd w:val="clear" w:color="auto" w:fill="D0CECE" w:themeFill="background2" w:themeFillShade="E6"/>
       </w:pPr>
       <w:r>
-        <w:t xml:space="preserve">            </w:t>
-      </w:r>
-      <w:r>
-        <w:t xml:space="preserve">    </w:t>
-      </w:r>
-      <w:r>
-        <w:t>&lt;</w:t>
+        <w:t xml:space="preserve">                &lt;</w:t>
       </w:r>
       <w:proofErr w:type="spellStart"/>
       <w:r>
@@ -483,13 +432,7 @@
         <w:shd w:val="clear" w:color="auto" w:fill="D0CECE" w:themeFill="background2" w:themeFillShade="E6"/>
       </w:pPr>
       <w:r>
-        <w:t xml:space="preserve">          </w:t>
-      </w:r>
-      <w:r>
-        <w:t xml:space="preserve"> </w:t>
-      </w:r>
-      <w:r>
-        <w:t>&lt;/</w:t>
+        <w:t xml:space="preserve">           &lt;/</w:t>
       </w:r>
       <w:proofErr w:type="spellStart"/>
       <w:r>
@@ -1135,10 +1078,7 @@
         <w:t xml:space="preserve"> </w:t>
       </w:r>
       <w:r>
-        <w:t>C:\FullLocalPathToRepo</w:t>
-      </w:r>
-      <w:r>
-        <w:t>” /&gt;</w:t>
+        <w:t>C:\FullLocalPathToRepo” /&gt;</w:t>
       </w:r>
     </w:p>
     <w:p>
@@ -1277,13 +1217,7 @@
         <w:rPr>
           <w:shd w:val="clear" w:color="auto" w:fill="D0CECE" w:themeFill="background2" w:themeFillShade="E6"/>
         </w:rPr>
-        <w:t>'</w:t>
-      </w:r>
-      <w:r>
-        <w:rPr>
-          <w:shd w:val="clear" w:color="auto" w:fill="D0CECE" w:themeFill="background2" w:themeFillShade="E6"/>
-        </w:rPr>
-        <w:t>[SOURCE_DIR]’</w:t>
+        <w:t>'[SOURCE_DIR]’</w:t>
       </w:r>
       <w:r>
         <w:t xml:space="preserve"> /&gt;</w:t>
@@ -2055,13 +1989,7 @@
     </w:p>
     <w:p>
       <w:r>
-        <w:t xml:space="preserve">      </w:t>
-      </w:r>
-      <w:r>
-        <w:t xml:space="preserve">  </w:t>
-      </w:r>
-      <w:r>
-        <w:t xml:space="preserve"> </w:t>
+        <w:t xml:space="preserve">         </w:t>
       </w:r>
       <w:r>
         <w:t>&lt;/command&gt;</w:t>
@@ -2438,13 +2366,7 @@
         <w:shd w:val="clear" w:color="auto" w:fill="D0CECE" w:themeFill="background2" w:themeFillShade="E6"/>
       </w:pPr>
       <w:r>
-        <w:t xml:space="preserve">   </w:t>
-      </w:r>
-      <w:r>
-        <w:t xml:space="preserve">   </w:t>
-      </w:r>
-      <w:r>
-        <w:t>&lt;token key</w:t>
+        <w:t xml:space="preserve">      &lt;token key</w:t>
       </w:r>
       <w:proofErr w:type="gramStart"/>
       <w:r>
@@ -2452,10 +2374,7 @@
       </w:r>
       <w:proofErr w:type="gramEnd"/>
       <w:r>
-        <w:t>MSBUILD</w:t>
-      </w:r>
-      <w:r>
-        <w:t>]” value=”</w:t>
+        <w:t>MSBUILD]” value=”</w:t>
       </w:r>
       <w:r>
         <w:t>C:\Program Files (x86)\Microsoft Visual Studio\2019\Community\</w:t>
@@ -4285,14 +4204,20 @@
       <w:pPr>
         <w:pStyle w:val="ListParagraph"/>
       </w:pPr>
+    </w:p>
+    <w:p>
+      <w:pPr>
+        <w:pStyle w:val="ListParagraph"/>
+        <w:ind w:left="426"/>
+      </w:pPr>
       <w:r>
         <w:rPr>
           <w:noProof/>
         </w:rPr>
         <w:drawing>
-          <wp:inline distT="0" distB="0" distL="0" distR="0" wp14:anchorId="0310154D" wp14:editId="025E2E76">
-            <wp:extent cx="6829425" cy="3894247"/>
-            <wp:effectExtent l="0" t="0" r="0" b="0"/>
+          <wp:inline distT="0" distB="0" distL="0" distR="0" wp14:anchorId="6478FE5A" wp14:editId="2341C6E2">
+            <wp:extent cx="7577465" cy="4320792"/>
+            <wp:effectExtent l="0" t="0" r="4445" b="3810"/>
             <wp:docPr id="1" name="Picture 1"/>
             <wp:cNvGraphicFramePr>
               <a:graphicFrameLocks xmlns:a="http://schemas.openxmlformats.org/drawingml/2006/main" noChangeAspect="1"/>
@@ -4313,7 +4238,7 @@
                   <pic:spPr>
                     <a:xfrm>
                       <a:off x="0" y="0"/>
-                      <a:ext cx="6829425" cy="3894247"/>
+                      <a:ext cx="7583549" cy="4324261"/>
                     </a:xfrm>
                     <a:prstGeom prst="rect">
                       <a:avLst/>
@@ -4341,7 +4266,6 @@
         </w:numPr>
       </w:pPr>
       <w:r>
-        <w:lastRenderedPageBreak/>
         <w:t xml:space="preserve">Click on </w:t>
       </w:r>
       <w:r>
@@ -4383,10 +4307,10 @@
           <w:noProof/>
         </w:rPr>
         <w:drawing>
-          <wp:inline distT="0" distB="0" distL="0" distR="0" wp14:anchorId="4914027B" wp14:editId="312FF6B9">
-            <wp:extent cx="7581900" cy="4323320"/>
-            <wp:effectExtent l="0" t="0" r="0" b="0"/>
-            <wp:docPr id="2" name="Picture 2"/>
+          <wp:inline distT="0" distB="0" distL="0" distR="0" wp14:anchorId="0F31557C" wp14:editId="25516D1C">
+            <wp:extent cx="7578000" cy="4320000"/>
+            <wp:effectExtent l="0" t="0" r="4445" b="4445"/>
+            <wp:docPr id="12" name="Picture 12"/>
             <wp:cNvGraphicFramePr>
               <a:graphicFrameLocks xmlns:a="http://schemas.openxmlformats.org/drawingml/2006/main" noChangeAspect="1"/>
             </wp:cNvGraphicFramePr>
@@ -4406,7 +4330,7 @@
                   <pic:spPr>
                     <a:xfrm>
                       <a:off x="0" y="0"/>
-                      <a:ext cx="7581900" cy="4323320"/>
+                      <a:ext cx="7578000" cy="4320000"/>
                     </a:xfrm>
                     <a:prstGeom prst="rect">
                       <a:avLst/>
@@ -4461,10 +4385,10 @@
           <w:noProof/>
         </w:rPr>
         <w:drawing>
-          <wp:inline distT="0" distB="0" distL="0" distR="0" wp14:anchorId="67E30A26" wp14:editId="70695532">
-            <wp:extent cx="7433367" cy="4238625"/>
-            <wp:effectExtent l="0" t="0" r="0" b="0"/>
-            <wp:docPr id="3" name="Picture 3"/>
+          <wp:inline distT="0" distB="0" distL="0" distR="0" wp14:anchorId="77CA1D7E" wp14:editId="527FFBB3">
+            <wp:extent cx="7578000" cy="4320000"/>
+            <wp:effectExtent l="0" t="0" r="4445" b="4445"/>
+            <wp:docPr id="13" name="Picture 13"/>
             <wp:cNvGraphicFramePr>
               <a:graphicFrameLocks xmlns:a="http://schemas.openxmlformats.org/drawingml/2006/main" noChangeAspect="1"/>
             </wp:cNvGraphicFramePr>
@@ -4484,7 +4408,7 @@
                   <pic:spPr>
                     <a:xfrm>
                       <a:off x="0" y="0"/>
-                      <a:ext cx="7441031" cy="4242995"/>
+                      <a:ext cx="7578000" cy="4320000"/>
                     </a:xfrm>
                     <a:prstGeom prst="rect">
                       <a:avLst/>
@@ -4511,11 +4435,6 @@
       </w:r>
     </w:p>
     <w:p>
-      <w:r>
-        <w:br w:type="page"/>
-      </w:r>
-    </w:p>
-    <w:p>
       <w:pPr>
         <w:pStyle w:val="ListParagraph"/>
       </w:pPr>
@@ -4529,15 +4448,20 @@
       <w:r>
         <w:br/>
       </w:r>
+    </w:p>
+    <w:p>
+      <w:pPr>
+        <w:pStyle w:val="ListParagraph"/>
+      </w:pPr>
       <w:r>
         <w:rPr>
           <w:noProof/>
         </w:rPr>
         <w:drawing>
-          <wp:inline distT="0" distB="0" distL="0" distR="0" wp14:anchorId="077903E1" wp14:editId="68806EEC">
-            <wp:extent cx="7677150" cy="4377634"/>
-            <wp:effectExtent l="0" t="0" r="0" b="4445"/>
-            <wp:docPr id="4" name="Picture 4"/>
+          <wp:inline distT="0" distB="0" distL="0" distR="0" wp14:anchorId="02D5C575" wp14:editId="62BC5B16">
+            <wp:extent cx="7578000" cy="4320000"/>
+            <wp:effectExtent l="0" t="0" r="4445" b="4445"/>
+            <wp:docPr id="14" name="Picture 14"/>
             <wp:cNvGraphicFramePr>
               <a:graphicFrameLocks xmlns:a="http://schemas.openxmlformats.org/drawingml/2006/main" noChangeAspect="1"/>
             </wp:cNvGraphicFramePr>
@@ -4557,7 +4481,7 @@
                   <pic:spPr>
                     <a:xfrm>
                       <a:off x="0" y="0"/>
-                      <a:ext cx="7680900" cy="4379772"/>
+                      <a:ext cx="7578000" cy="4320000"/>
                     </a:xfrm>
                     <a:prstGeom prst="rect">
                       <a:avLst/>
@@ -4576,21 +4500,14 @@
       </w:pPr>
     </w:p>
     <w:p>
+      <w:r>
+        <w:br w:type="page"/>
+      </w:r>
+    </w:p>
+    <w:p>
       <w:pPr>
         <w:pStyle w:val="ListParagraph"/>
       </w:pPr>
-    </w:p>
-    <w:p>
-      <w:r>
-        <w:br w:type="page"/>
-      </w:r>
-    </w:p>
-    <w:p>
-      <w:pPr>
-        <w:pStyle w:val="ListParagraph"/>
-      </w:pPr>
-      <w:bookmarkStart w:id="0" w:name="_GoBack"/>
-      <w:bookmarkEnd w:id="0"/>
       <w:r>
         <w:lastRenderedPageBreak/>
         <w:t xml:space="preserve">However, re-running the same command will fail on Zip7CompressCommand because it’s been designed to do so if the target zip file already exists: </w:t>
@@ -4606,10 +4523,10 @@
           <w:noProof/>
         </w:rPr>
         <w:drawing>
-          <wp:inline distT="0" distB="0" distL="0" distR="0" wp14:anchorId="4F1E9670" wp14:editId="4C9BEEA6">
-            <wp:extent cx="7734300" cy="4410222"/>
-            <wp:effectExtent l="0" t="0" r="0" b="9525"/>
-            <wp:docPr id="5" name="Picture 5"/>
+          <wp:inline distT="0" distB="0" distL="0" distR="0" wp14:anchorId="0E323520" wp14:editId="559D718A">
+            <wp:extent cx="7578000" cy="4320000"/>
+            <wp:effectExtent l="0" t="0" r="4445" b="4445"/>
+            <wp:docPr id="15" name="Picture 15"/>
             <wp:cNvGraphicFramePr>
               <a:graphicFrameLocks xmlns:a="http://schemas.openxmlformats.org/drawingml/2006/main" noChangeAspect="1"/>
             </wp:cNvGraphicFramePr>
@@ -4629,7 +4546,7 @@
                   <pic:spPr>
                     <a:xfrm>
                       <a:off x="0" y="0"/>
-                      <a:ext cx="7745379" cy="4416539"/>
+                      <a:ext cx="7578000" cy="4320000"/>
                     </a:xfrm>
                     <a:prstGeom prst="rect">
                       <a:avLst/>
@@ -4673,6 +4590,19 @@
     </w:p>
     <w:p>
       <w:pPr>
+        <w:rPr>
+          <w:rFonts w:asciiTheme="majorHAnsi" w:eastAsiaTheme="majorEastAsia" w:hAnsiTheme="majorHAnsi" w:cstheme="majorBidi"/>
+          <w:color w:val="2F5496" w:themeColor="accent1" w:themeShade="BF"/>
+          <w:sz w:val="26"/>
+          <w:szCs w:val="26"/>
+        </w:rPr>
+      </w:pPr>
+      <w:r>
+        <w:br w:type="page"/>
+      </w:r>
+    </w:p>
+    <w:p>
+      <w:pPr>
         <w:pStyle w:val="Heading2"/>
       </w:pPr>
       <w:r>
@@ -5313,6 +5243,11 @@
       <w:r>
         <w:t>CommandCenter.Commands.FileSystem.DirectoryDeleteContentsOnly</w:t>
       </w:r>
+      <w:r>
+        <w:t>Command</w:t>
+      </w:r>
+      <w:bookmarkStart w:id="0" w:name="_GoBack"/>
+      <w:bookmarkEnd w:id="0"/>
       <w:proofErr w:type="gramEnd"/>
       <w:r>
         <w:t>&lt;/typeName&gt;</w:t>
@@ -5387,6 +5322,9 @@
         <w:t xml:space="preserve">   </w:t>
       </w:r>
       <w:r>
+        <w:tab/>
+      </w:r>
+      <w:r>
         <w:t>&lt;</w:t>
       </w:r>
       <w:proofErr w:type="spellStart"/>
@@ -5399,7 +5337,7 @@
       </w:r>
       <w:proofErr w:type="spellStart"/>
       <w:r>
-        <w:t>dir</w:t>
+        <w:t>backupDir</w:t>
       </w:r>
       <w:proofErr w:type="spellEnd"/>
       <w:r>
@@ -5407,48 +5345,41 @@
       </w:r>
       <w:proofErr w:type="spellStart"/>
       <w:r>
+        <w:t>MyBackupFolder</w:t>
+      </w:r>
+      <w:proofErr w:type="spellEnd"/>
+      <w:r>
+        <w:t>’</w:t>
+      </w:r>
+      <w:r>
+        <w:t xml:space="preserve"> /&gt;</w:t>
+      </w:r>
+    </w:p>
+    <w:p>
+      <w:pPr>
+        <w:shd w:val="clear" w:color="auto" w:fill="D0CECE" w:themeFill="background2" w:themeFillShade="E6"/>
+        <w:ind w:firstLine="720"/>
+      </w:pPr>
+      <w:r>
+        <w:t>&lt;</w:t>
+      </w:r>
+      <w:proofErr w:type="spellStart"/>
+      <w:r>
+        <w:t>ctorArg</w:t>
+      </w:r>
+      <w:proofErr w:type="spellEnd"/>
+      <w:r>
+        <w:t xml:space="preserve"> name='dir</w:t>
+      </w:r>
+      <w:r>
+        <w:t>1</w:t>
+      </w:r>
+      <w:r>
+        <w:t>' value='C:\</w:t>
+      </w:r>
+      <w:proofErr w:type="spellStart"/>
+      <w:r>
         <w:t>MyPublishFolder</w:t>
-      </w:r>
-      <w:proofErr w:type="spellEnd"/>
-      <w:r>
-        <w:t>’</w:t>
-      </w:r>
-      <w:r>
-        <w:t xml:space="preserve"> /&gt;</w:t>
-      </w:r>
-    </w:p>
-    <w:p>
-      <w:pPr>
-        <w:shd w:val="clear" w:color="auto" w:fill="D0CECE" w:themeFill="background2" w:themeFillShade="E6"/>
-      </w:pPr>
-      <w:r>
-        <w:t xml:space="preserve">        </w:t>
-      </w:r>
-      <w:r>
-        <w:t xml:space="preserve">   </w:t>
-      </w:r>
-      <w:r>
-        <w:t>&lt;</w:t>
-      </w:r>
-      <w:proofErr w:type="spellStart"/>
-      <w:r>
-        <w:t>ctorArg</w:t>
-      </w:r>
-      <w:proofErr w:type="spellEnd"/>
-      <w:r>
-        <w:t xml:space="preserve"> name='</w:t>
-      </w:r>
-      <w:proofErr w:type="spellStart"/>
-      <w:r>
-        <w:t>backupDir</w:t>
-      </w:r>
-      <w:proofErr w:type="spellEnd"/>
-      <w:r>
-        <w:t>' value='C:\</w:t>
-      </w:r>
-      <w:proofErr w:type="spellStart"/>
-      <w:r>
-        <w:t>MyBackupFolder</w:t>
       </w:r>
       <w:proofErr w:type="spellEnd"/>
       <w:r>
@@ -6008,7 +5939,13 @@
       </w:r>
       <w:proofErr w:type="spellEnd"/>
       <w:r>
-        <w:t xml:space="preserve"> should now look as follows:</w:t>
+        <w:t xml:space="preserve"> should now look as follows</w:t>
+      </w:r>
+      <w:r>
+        <w:t>, and should succeed when re-run</w:t>
+      </w:r>
+      <w:r>
+        <w:t>:</w:t>
       </w:r>
     </w:p>
     <w:p/>
@@ -6018,10 +5955,10 @@
           <w:noProof/>
         </w:rPr>
         <w:drawing>
-          <wp:inline distT="0" distB="0" distL="0" distR="0" wp14:anchorId="458FEC16" wp14:editId="2A82E1D5">
-            <wp:extent cx="8229600" cy="4692650"/>
-            <wp:effectExtent l="0" t="0" r="0" b="0"/>
-            <wp:docPr id="6" name="Picture 6"/>
+          <wp:inline distT="0" distB="0" distL="0" distR="0" wp14:anchorId="4C9EC91C" wp14:editId="59CF5616">
+            <wp:extent cx="7578000" cy="4320000"/>
+            <wp:effectExtent l="0" t="0" r="4445" b="4445"/>
+            <wp:docPr id="16" name="Picture 16"/>
             <wp:cNvGraphicFramePr>
               <a:graphicFrameLocks xmlns:a="http://schemas.openxmlformats.org/drawingml/2006/main" noChangeAspect="1"/>
             </wp:cNvGraphicFramePr>
@@ -6041,7 +5978,7 @@
                   <pic:spPr>
                     <a:xfrm>
                       <a:off x="0" y="0"/>
-                      <a:ext cx="8229600" cy="4692650"/>
+                      <a:ext cx="7578000" cy="4320000"/>
                     </a:xfrm>
                     <a:prstGeom prst="rect">
                       <a:avLst/>
@@ -6065,7 +6002,7 @@
 </file>
 
 <file path=word/numbering.xml><?xml version="1.0" encoding="utf-8"?>
-<w:numbering xmlns:wpc="http://schemas.microsoft.com/office/word/2010/wordprocessingCanvas" xmlns:cx="http://schemas.microsoft.com/office/drawing/2014/chartex" xmlns:cx1="http://schemas.microsoft.com/office/drawing/2015/9/8/chartex" xmlns:cx2="http://schemas.microsoft.com/office/drawing/2015/10/21/chartex" xmlns:cx3="http://schemas.microsoft.com/office/drawing/2016/5/9/chartex" xmlns:cx4="http://schemas.microsoft.com/office/drawing/2016/5/10/chartex" xmlns:cx5="http://schemas.microsoft.com/office/drawing/2016/5/11/chartex" xmlns:cx6="http://schemas.microsoft.com/office/drawing/2016/5/12/chartex" xmlns:cx7="http://schemas.microsoft.com/office/drawing/2016/5/13/chartex" xmlns:cx8="http://schemas.microsoft.com/office/drawing/2016/5/14/chartex" xmlns:mc="http://schemas.openxmlformats.org/markup-compatibility/2006" xmlns:aink="http://schemas.microsoft.com/office/drawing/2016/ink" xmlns:am3d="http://schemas.microsoft.com/office/drawing/2017/model3d" xmlns:o="urn:schemas-microsoft-com:office:office" xmlns:r="http://schemas.openxmlformats.org/officeDocument/2006/relationships" xmlns:m="http://schemas.openxmlformats.org/officeDocument/2006/math" xmlns:v="urn:schemas-microsoft-com:vml" xmlns:wp14="http://schemas.microsoft.com/office/word/2010/wordprocessingDrawing" xmlns:wp="http://schemas.openxmlformats.org/drawingml/2006/wordprocessingDrawing" xmlns:w10="urn:schemas-microsoft-com:office:word" xmlns:w="http://schemas.openxmlformats.org/wordprocessingml/2006/main" xmlns:w14="http://schemas.microsoft.com/office/word/2010/wordml" xmlns:w15="http://schemas.microsoft.com/office/word/2012/wordml" xmlns:w16cid="http://schemas.microsoft.com/office/word/2016/wordml/cid" xmlns:w16se="http://schemas.microsoft.com/office/word/2015/wordml/symex" xmlns:wpg="http://schemas.microsoft.com/office/word/2010/wordprocessingGroup" xmlns:wpi="http://schemas.microsoft.com/office/word/2010/wordprocessingInk" xmlns:wne="http://schemas.microsoft.com/office/word/2006/wordml" xmlns:wps="http://schemas.microsoft.com/office/word/2010/wordprocessingShape" mc:Ignorable="w14 w15 w16se w16cid wp14">
+<w:numbering xmlns:wpc="http://schemas.microsoft.com/office/word/2010/wordprocessingCanvas" xmlns:cx="http://schemas.microsoft.com/office/drawing/2014/chartex" xmlns:cx1="http://schemas.microsoft.com/office/drawing/2015/9/8/chartex" xmlns:cx2="http://schemas.microsoft.com/office/drawing/2015/10/21/chartex" xmlns:cx3="http://schemas.microsoft.com/office/drawing/2016/5/9/chartex" xmlns:cx4="http://schemas.microsoft.com/office/drawing/2016/5/10/chartex" xmlns:cx5="http://schemas.microsoft.com/office/drawing/2016/5/11/chartex" xmlns:cx6="http://schemas.microsoft.com/office/drawing/2016/5/12/chartex" xmlns:cx7="http://schemas.microsoft.com/office/drawing/2016/5/13/chartex" xmlns:cx8="http://schemas.microsoft.com/office/drawing/2016/5/14/chartex" xmlns:mc="http://schemas.openxmlformats.org/markup-compatibility/2006" xmlns:aink="http://schemas.microsoft.com/office/drawing/2016/ink" xmlns:am3d="http://schemas.microsoft.com/office/drawing/2017/model3d" xmlns:o="urn:schemas-microsoft-com:office:office" xmlns:r="http://schemas.openxmlformats.org/officeDocument/2006/relationships" xmlns:m="http://schemas.openxmlformats.org/officeDocument/2006/math" xmlns:v="urn:schemas-microsoft-com:vml" xmlns:wp14="http://schemas.microsoft.com/office/word/2010/wordprocessingDrawing" xmlns:wp="http://schemas.openxmlformats.org/drawingml/2006/wordprocessingDrawing" xmlns:w10="urn:schemas-microsoft-com:office:word" xmlns:w="http://schemas.openxmlformats.org/wordprocessingml/2006/main" xmlns:w14="http://schemas.microsoft.com/office/word/2010/wordml" xmlns:w15="http://schemas.microsoft.com/office/word/2012/wordml" xmlns:w16cex="http://schemas.microsoft.com/office/word/2018/wordml/cex" xmlns:w16cid="http://schemas.microsoft.com/office/word/2016/wordml/cid" xmlns:w16="http://schemas.microsoft.com/office/word/2018/wordml" xmlns:w16se="http://schemas.microsoft.com/office/word/2015/wordml/symex" xmlns:wpg="http://schemas.microsoft.com/office/word/2010/wordprocessingGroup" xmlns:wpi="http://schemas.microsoft.com/office/word/2010/wordprocessingInk" xmlns:wne="http://schemas.microsoft.com/office/word/2006/wordml" xmlns:wps="http://schemas.microsoft.com/office/word/2010/wordprocessingShape" mc:Ignorable="w14 w15 w16se w16cid w16 w16cex wp14">
   <w:abstractNum w:abstractNumId="0" w15:restartNumberingAfterBreak="0">
     <w:nsid w:val="30793FE7"/>
     <w:multiLevelType w:val="hybridMultilevel"/>
@@ -6346,7 +6283,7 @@
 </file>
 
 <file path=word/styles.xml><?xml version="1.0" encoding="utf-8"?>
-<w:styles xmlns:mc="http://schemas.openxmlformats.org/markup-compatibility/2006" xmlns:r="http://schemas.openxmlformats.org/officeDocument/2006/relationships" xmlns:w="http://schemas.openxmlformats.org/wordprocessingml/2006/main" xmlns:w14="http://schemas.microsoft.com/office/word/2010/wordml" xmlns:w15="http://schemas.microsoft.com/office/word/2012/wordml" xmlns:w16cid="http://schemas.microsoft.com/office/word/2016/wordml/cid" xmlns:w16se="http://schemas.microsoft.com/office/word/2015/wordml/symex" mc:Ignorable="w14 w15 w16se w16cid">
+<w:styles xmlns:mc="http://schemas.openxmlformats.org/markup-compatibility/2006" xmlns:r="http://schemas.openxmlformats.org/officeDocument/2006/relationships" xmlns:w="http://schemas.openxmlformats.org/wordprocessingml/2006/main" xmlns:w14="http://schemas.microsoft.com/office/word/2010/wordml" xmlns:w15="http://schemas.microsoft.com/office/word/2012/wordml" xmlns:w16cex="http://schemas.microsoft.com/office/word/2018/wordml/cex" xmlns:w16cid="http://schemas.microsoft.com/office/word/2016/wordml/cid" xmlns:w16="http://schemas.microsoft.com/office/word/2018/wordml" xmlns:w16se="http://schemas.microsoft.com/office/word/2015/wordml/symex" mc:Ignorable="w14 w15 w16se w16cid w16 w16cex">
   <w:docDefaults>
     <w:rPrDefault>
       <w:rPr>
@@ -6468,6 +6405,7 @@
     <w:lsdException w:name="HTML Sample" w:semiHidden="1" w:unhideWhenUsed="1"/>
     <w:lsdException w:name="HTML Typewriter" w:semiHidden="1" w:unhideWhenUsed="1"/>
     <w:lsdException w:name="HTML Variable" w:semiHidden="1" w:unhideWhenUsed="1"/>
+    <w:lsdException w:name="Normal Table" w:semiHidden="1" w:unhideWhenUsed="1"/>
     <w:lsdException w:name="annotation subject" w:semiHidden="1" w:unhideWhenUsed="1"/>
     <w:lsdException w:name="No List" w:semiHidden="1" w:unhideWhenUsed="1"/>
     <w:lsdException w:name="Outline List 1" w:semiHidden="1" w:unhideWhenUsed="1"/>
@@ -6514,8 +6452,10 @@
     <w:lsdException w:name="Table Subtle 2" w:semiHidden="1" w:unhideWhenUsed="1"/>
     <w:lsdException w:name="Table Web 1" w:semiHidden="1" w:unhideWhenUsed="1"/>
     <w:lsdException w:name="Table Web 2" w:semiHidden="1" w:unhideWhenUsed="1"/>
+    <w:lsdException w:name="Table Web 3" w:semiHidden="1" w:unhideWhenUsed="1"/>
     <w:lsdException w:name="Balloon Text" w:semiHidden="1" w:unhideWhenUsed="1"/>
     <w:lsdException w:name="Table Grid" w:uiPriority="39"/>
+    <w:lsdException w:name="Table Theme" w:semiHidden="1" w:unhideWhenUsed="1"/>
     <w:lsdException w:name="Placeholder Text" w:semiHidden="1"/>
     <w:lsdException w:name="No Spacing" w:uiPriority="1" w:qFormat="1"/>
     <w:lsdException w:name="Light Shading" w:uiPriority="60"/>

</xml_diff>